<commit_message>
add ltl in project3
</commit_message>
<xml_diff>
--- a/finalProject.docx
+++ b/finalProject.docx
@@ -5304,6 +5304,211 @@
         <w:ind w:left="360"/>
         <w:jc w:val="both"/>
         <w:rPr>
+          <w:rFonts w:cs="B Nazanin" w:hint="cs"/>
+          <w:sz w:val="36"/>
+          <w:szCs w:val="36"/>
+          <w:rtl/>
+          <w:lang w:bidi="fa-IR"/>
+        </w:rPr>
+      </w:pPr>
+      <w:r>
+        <w:rPr>
+          <w:rFonts w:cs="B Nazanin" w:hint="cs"/>
+          <w:sz w:val="36"/>
+          <w:szCs w:val="36"/>
+          <w:rtl/>
+          <w:lang w:bidi="fa-IR"/>
+        </w:rPr>
+        <w:t xml:space="preserve">برای تضمین این که سرعت از ۱۶۰ بالا نمی رود یک رول تعریف میکنیم و شامل نود های سیاه و شرطی که می خوایم و سپس </w:t>
+      </w:r>
+      <w:r>
+        <w:rPr>
+          <w:rFonts w:cs="B Nazanin"/>
+          <w:sz w:val="36"/>
+          <w:szCs w:val="36"/>
+          <w:lang w:bidi="fa-IR"/>
+        </w:rPr>
+        <w:t>LTL</w:t>
+      </w:r>
+      <w:r>
+        <w:rPr>
+          <w:rFonts w:cs="B Nazanin" w:hint="cs"/>
+          <w:sz w:val="36"/>
+          <w:szCs w:val="36"/>
+          <w:rtl/>
+          <w:lang w:bidi="fa-IR"/>
+        </w:rPr>
+        <w:t xml:space="preserve"> را ران مرده و میبینیم شرط ما را آیا ارضا میکند یا خیر؟ </w:t>
+      </w:r>
+    </w:p>
+    <w:p>
+      <w:pPr>
+        <w:tabs>
+          <w:tab w:val="right" w:pos="9360"/>
+        </w:tabs>
+        <w:bidi/>
+        <w:ind w:left="360"/>
+        <w:jc w:val="both"/>
+        <w:rPr>
+          <w:rtl/>
+        </w:rPr>
+      </w:pPr>
+    </w:p>
+    <w:p>
+      <w:pPr>
+        <w:tabs>
+          <w:tab w:val="right" w:pos="9360"/>
+        </w:tabs>
+        <w:bidi/>
+        <w:jc w:val="both"/>
+        <w:rPr>
+          <w:rFonts w:cs="B Nazanin"/>
+          <w:sz w:val="36"/>
+          <w:szCs w:val="36"/>
+          <w:rtl/>
+          <w:lang w:bidi="fa-IR"/>
+        </w:rPr>
+      </w:pPr>
+      <w:r>
+        <w:rPr>
+          <w:rFonts w:cs="B Nazanin"/>
+          <w:noProof/>
+          <w:sz w:val="36"/>
+          <w:szCs w:val="36"/>
+          <w:rtl/>
+        </w:rPr>
+        <w:lastRenderedPageBreak/>
+        <w:drawing>
+          <wp:inline distT="0" distB="0" distL="0" distR="0">
+            <wp:extent cx="5943600" cy="3704590"/>
+            <wp:effectExtent l="0" t="0" r="0" b="0"/>
+            <wp:docPr id="5" name="Picture 5"/>
+            <wp:cNvGraphicFramePr>
+              <a:graphicFrameLocks xmlns:a="http://schemas.openxmlformats.org/drawingml/2006/main" noChangeAspect="1"/>
+            </wp:cNvGraphicFramePr>
+            <a:graphic xmlns:a="http://schemas.openxmlformats.org/drawingml/2006/main">
+              <a:graphicData uri="http://schemas.openxmlformats.org/drawingml/2006/picture">
+                <pic:pic xmlns:pic="http://schemas.openxmlformats.org/drawingml/2006/picture">
+                  <pic:nvPicPr>
+                    <pic:cNvPr id="5" name="Screenshot 2021-02-03 162840.png"/>
+                    <pic:cNvPicPr/>
+                  </pic:nvPicPr>
+                  <pic:blipFill>
+                    <a:blip r:embed="rId12">
+                      <a:extLst>
+                        <a:ext uri="{28A0092B-C50C-407E-A947-70E740481C1C}">
+                          <a14:useLocalDpi xmlns:a14="http://schemas.microsoft.com/office/drawing/2010/main" val="0"/>
+                        </a:ext>
+                      </a:extLst>
+                    </a:blip>
+                    <a:stretch>
+                      <a:fillRect/>
+                    </a:stretch>
+                  </pic:blipFill>
+                  <pic:spPr>
+                    <a:xfrm>
+                      <a:off x="0" y="0"/>
+                      <a:ext cx="5943600" cy="3704590"/>
+                    </a:xfrm>
+                    <a:prstGeom prst="rect">
+                      <a:avLst/>
+                    </a:prstGeom>
+                  </pic:spPr>
+                </pic:pic>
+              </a:graphicData>
+            </a:graphic>
+          </wp:inline>
+        </w:drawing>
+      </w:r>
+    </w:p>
+    <w:p>
+      <w:pPr>
+        <w:tabs>
+          <w:tab w:val="right" w:pos="9360"/>
+        </w:tabs>
+        <w:bidi/>
+        <w:jc w:val="both"/>
+        <w:rPr>
+          <w:rFonts w:cs="B Nazanin"/>
+          <w:sz w:val="36"/>
+          <w:szCs w:val="36"/>
+          <w:rtl/>
+          <w:lang w:bidi="fa-IR"/>
+        </w:rPr>
+      </w:pPr>
+    </w:p>
+    <w:p>
+      <w:pPr>
+        <w:tabs>
+          <w:tab w:val="right" w:pos="9360"/>
+        </w:tabs>
+        <w:bidi/>
+        <w:jc w:val="both"/>
+        <w:rPr>
+          <w:rFonts w:cs="B Nazanin"/>
+          <w:sz w:val="36"/>
+          <w:szCs w:val="36"/>
+          <w:rtl/>
+          <w:lang w:bidi="fa-IR"/>
+        </w:rPr>
+      </w:pPr>
+    </w:p>
+    <w:p>
+      <w:pPr>
+        <w:tabs>
+          <w:tab w:val="right" w:pos="9360"/>
+        </w:tabs>
+        <w:bidi/>
+        <w:jc w:val="both"/>
+        <w:rPr>
+          <w:rFonts w:cs="B Nazanin"/>
+          <w:sz w:val="36"/>
+          <w:szCs w:val="36"/>
+          <w:rtl/>
+          <w:lang w:bidi="fa-IR"/>
+        </w:rPr>
+      </w:pPr>
+    </w:p>
+    <w:p>
+      <w:pPr>
+        <w:tabs>
+          <w:tab w:val="right" w:pos="9360"/>
+        </w:tabs>
+        <w:bidi/>
+        <w:jc w:val="both"/>
+        <w:rPr>
+          <w:rFonts w:cs="B Nazanin"/>
+          <w:sz w:val="36"/>
+          <w:szCs w:val="36"/>
+          <w:rtl/>
+          <w:lang w:bidi="fa-IR"/>
+        </w:rPr>
+      </w:pPr>
+    </w:p>
+    <w:p>
+      <w:pPr>
+        <w:tabs>
+          <w:tab w:val="right" w:pos="9360"/>
+        </w:tabs>
+        <w:bidi/>
+        <w:jc w:val="both"/>
+        <w:rPr>
+          <w:rFonts w:cs="B Nazanin"/>
+          <w:sz w:val="36"/>
+          <w:szCs w:val="36"/>
+          <w:rtl/>
+          <w:lang w:bidi="fa-IR"/>
+        </w:rPr>
+      </w:pPr>
+    </w:p>
+    <w:p>
+      <w:pPr>
+        <w:tabs>
+          <w:tab w:val="right" w:pos="9360"/>
+        </w:tabs>
+        <w:bidi/>
+        <w:jc w:val="both"/>
+        <w:rPr>
           <w:rFonts w:cs="B Nazanin"/>
           <w:sz w:val="36"/>
           <w:szCs w:val="36"/>
@@ -6346,7 +6551,7 @@
                     <pic:cNvPicPr/>
                   </pic:nvPicPr>
                   <pic:blipFill>
-                    <a:blip r:embed="rId12">
+                    <a:blip r:embed="rId13">
                       <a:extLst>
                         <a:ext uri="{28A0092B-C50C-407E-A947-70E740481C1C}">
                           <a14:useLocalDpi xmlns:a14="http://schemas.microsoft.com/office/drawing/2010/main" val="0"/>
@@ -6469,7 +6674,7 @@
         <w:bidi/>
         <w:jc w:val="both"/>
         <w:rPr>
-          <w:rFonts w:cs="B Nazanin" w:hint="cs"/>
+          <w:rFonts w:cs="B Nazanin"/>
           <w:sz w:val="36"/>
           <w:szCs w:val="36"/>
           <w:rtl/>
@@ -6842,7 +7047,7 @@
         <w:bidi/>
         <w:jc w:val="both"/>
         <w:rPr>
-          <w:rFonts w:cs="B Nazanin" w:hint="cs"/>
+          <w:rFonts w:cs="B Nazanin"/>
           <w:sz w:val="36"/>
           <w:szCs w:val="36"/>
           <w:rtl/>
@@ -6870,7 +7075,7 @@
         <w:bidi/>
         <w:jc w:val="both"/>
         <w:rPr>
-          <w:rFonts w:cs="B Nazanin" w:hint="cs"/>
+          <w:rFonts w:cs="B Nazanin"/>
           <w:sz w:val="36"/>
           <w:szCs w:val="36"/>
           <w:lang w:bidi="fa-IR"/>
@@ -6918,7 +7123,7 @@
         <w:bidi/>
         <w:jc w:val="both"/>
         <w:rPr>
-          <w:rFonts w:cs="B Nazanin" w:hint="cs"/>
+          <w:rFonts w:cs="B Nazanin"/>
           <w:sz w:val="36"/>
           <w:szCs w:val="36"/>
           <w:lang w:bidi="fa-IR"/>
@@ -7024,7 +7229,7 @@
         <w:bidi/>
         <w:jc w:val="both"/>
         <w:rPr>
-          <w:rFonts w:cs="B Nazanin" w:hint="cs"/>
+          <w:rFonts w:cs="B Nazanin"/>
           <w:sz w:val="36"/>
           <w:szCs w:val="36"/>
           <w:lang w:bidi="fa-IR"/>
@@ -7128,17 +7333,7 @@
           <w:rtl/>
           <w:lang w:bidi="fa-IR"/>
         </w:rPr>
-        <w:t xml:space="preserve"> را برای او ارسال کرده باشد </w:t>
-      </w:r>
-      <w:r>
-        <w:rPr>
-          <w:rFonts w:cs="B Nazanin" w:hint="cs"/>
-          <w:sz w:val="36"/>
-          <w:szCs w:val="36"/>
-          <w:rtl/>
-          <w:lang w:bidi="fa-IR"/>
-        </w:rPr>
-        <w:t xml:space="preserve">عضویت یک مشترک را در داخل آن فرآیند ( </w:t>
+        <w:t xml:space="preserve"> را برای او ارسال کرده باشد عضویت یک مشترک را در داخل آن فرآیند ( </w:t>
       </w:r>
       <w:r>
         <w:rPr>
@@ -7157,27 +7352,7 @@
           <w:rtl/>
           <w:lang w:bidi="fa-IR"/>
         </w:rPr>
-        <w:t xml:space="preserve"> ) </w:t>
-      </w:r>
-      <w:r>
-        <w:rPr>
-          <w:rFonts w:cs="B Nazanin" w:hint="cs"/>
-          <w:sz w:val="36"/>
-          <w:szCs w:val="36"/>
-          <w:rtl/>
-          <w:lang w:bidi="fa-IR"/>
-        </w:rPr>
-        <w:t>صفر</w:t>
-      </w:r>
-      <w:r>
-        <w:rPr>
-          <w:rFonts w:cs="B Nazanin" w:hint="cs"/>
-          <w:sz w:val="36"/>
-          <w:szCs w:val="36"/>
-          <w:rtl/>
-          <w:lang w:bidi="fa-IR"/>
-        </w:rPr>
-        <w:t xml:space="preserve"> می کند</w:t>
+        <w:t xml:space="preserve"> ) صفر می کند</w:t>
       </w:r>
       <w:r>
         <w:rPr>
@@ -7194,7 +7369,7 @@
         <w:bidi/>
         <w:jc w:val="both"/>
         <w:rPr>
-          <w:rFonts w:cs="B Nazanin" w:hint="cs"/>
+          <w:rFonts w:cs="B Nazanin"/>
           <w:sz w:val="36"/>
           <w:szCs w:val="36"/>
           <w:rtl/>
@@ -7236,7 +7411,7 @@
         <w:bidi/>
         <w:jc w:val="both"/>
         <w:rPr>
-          <w:rFonts w:cs="B Nazanin" w:hint="cs"/>
+          <w:rFonts w:cs="B Nazanin"/>
           <w:sz w:val="36"/>
           <w:szCs w:val="36"/>
           <w:rtl/>
@@ -7354,7 +7529,7 @@
         <w:bidi/>
         <w:jc w:val="center"/>
         <w:rPr>
-          <w:rFonts w:cs="B Nazanin" w:hint="cs"/>
+          <w:rFonts w:cs="B Nazanin"/>
           <w:sz w:val="36"/>
           <w:szCs w:val="36"/>
           <w:rtl/>
@@ -7385,7 +7560,7 @@
                     <pic:cNvPicPr/>
                   </pic:nvPicPr>
                   <pic:blipFill>
-                    <a:blip r:embed="rId13">
+                    <a:blip r:embed="rId14">
                       <a:extLst>
                         <a:ext uri="{28A0092B-C50C-407E-A947-70E740481C1C}">
                           <a14:useLocalDpi xmlns:a14="http://schemas.microsoft.com/office/drawing/2010/main" val="0"/>
@@ -7437,19 +7612,135 @@
           <w:lang w:bidi="fa-IR"/>
         </w:rPr>
       </w:pPr>
+      <w:r>
+        <w:rPr>
+          <w:rFonts w:cs="B Nazanin" w:hint="cs"/>
+          <w:sz w:val="36"/>
+          <w:szCs w:val="36"/>
+          <w:rtl/>
+          <w:lang w:bidi="fa-IR"/>
+        </w:rPr>
+        <w:t xml:space="preserve">برای تشخیص </w:t>
+      </w:r>
+      <w:r>
+        <w:rPr>
+          <w:rFonts w:cs="B Nazanin"/>
+          <w:sz w:val="36"/>
+          <w:szCs w:val="36"/>
+          <w:lang w:bidi="fa-IR"/>
+        </w:rPr>
+        <w:t>liveness</w:t>
+      </w:r>
+      <w:r>
+        <w:rPr>
+          <w:rFonts w:cs="B Nazanin" w:hint="cs"/>
+          <w:sz w:val="36"/>
+          <w:szCs w:val="36"/>
+          <w:rtl/>
+          <w:lang w:bidi="fa-IR"/>
+        </w:rPr>
+        <w:t xml:space="preserve"> یک </w:t>
+      </w:r>
+      <w:proofErr w:type="spellStart"/>
+      <w:r>
+        <w:rPr>
+          <w:rFonts w:cs="B Nazanin"/>
+          <w:sz w:val="36"/>
+          <w:szCs w:val="36"/>
+          <w:lang w:bidi="fa-IR"/>
+        </w:rPr>
+        <w:t>ltl</w:t>
+      </w:r>
+      <w:proofErr w:type="spellEnd"/>
+      <w:r>
+        <w:rPr>
+          <w:rFonts w:cs="B Nazanin" w:hint="cs"/>
+          <w:sz w:val="36"/>
+          <w:szCs w:val="36"/>
+          <w:rtl/>
+          <w:lang w:bidi="fa-IR"/>
+        </w:rPr>
+        <w:t xml:space="preserve"> که </w:t>
+      </w:r>
+      <w:r>
+        <w:rPr>
+          <w:rFonts w:cs="B Nazanin" w:hint="cs"/>
+          <w:sz w:val="36"/>
+          <w:szCs w:val="36"/>
+          <w:rtl/>
+          <w:lang w:bidi="fa-IR"/>
+        </w:rPr>
+        <w:t xml:space="preserve">در خط اخر پروژه ۳ است را ران میکنیم که می توانید نمونه اجرا را در تصویر پایین مشاهده می کنید : </w:t>
+      </w:r>
     </w:p>
     <w:p>
       <w:pPr>
         <w:bidi/>
         <w:jc w:val="both"/>
         <w:rPr>
-          <w:rFonts w:cs="B Nazanin"/>
-          <w:sz w:val="36"/>
-          <w:szCs w:val="36"/>
-          <w:rtl/>
-          <w:lang w:bidi="fa-IR"/>
-        </w:rPr>
-      </w:pPr>
+          <w:rFonts w:cs="B Nazanin" w:hint="cs"/>
+          <w:sz w:val="36"/>
+          <w:szCs w:val="36"/>
+          <w:rtl/>
+          <w:lang w:bidi="fa-IR"/>
+        </w:rPr>
+      </w:pPr>
+      <w:bookmarkStart w:id="0" w:name="_GoBack"/>
+      <w:bookmarkEnd w:id="0"/>
+      <w:r>
+        <w:rPr>
+          <w:noProof/>
+        </w:rPr>
+        <w:lastRenderedPageBreak/>
+        <w:drawing>
+          <wp:inline distT="0" distB="0" distL="0" distR="0" wp14:anchorId="6FA159B6" wp14:editId="57907C19">
+            <wp:extent cx="5943600" cy="3714750"/>
+            <wp:effectExtent l="19050" t="0" r="19050" b="1066800"/>
+            <wp:docPr id="11" name="Picture 11"/>
+            <wp:cNvGraphicFramePr>
+              <a:graphicFrameLocks xmlns:a="http://schemas.openxmlformats.org/drawingml/2006/main" noChangeAspect="1"/>
+            </wp:cNvGraphicFramePr>
+            <a:graphic xmlns:a="http://schemas.openxmlformats.org/drawingml/2006/main">
+              <a:graphicData uri="http://schemas.openxmlformats.org/drawingml/2006/picture">
+                <pic:pic xmlns:pic="http://schemas.openxmlformats.org/drawingml/2006/picture">
+                  <pic:nvPicPr>
+                    <pic:cNvPr id="1" name=""/>
+                    <pic:cNvPicPr/>
+                  </pic:nvPicPr>
+                  <pic:blipFill>
+                    <a:blip r:embed="rId15"/>
+                    <a:stretch>
+                      <a:fillRect/>
+                    </a:stretch>
+                  </pic:blipFill>
+                  <pic:spPr>
+                    <a:xfrm>
+                      <a:off x="0" y="0"/>
+                      <a:ext cx="5943600" cy="3714750"/>
+                    </a:xfrm>
+                    <a:prstGeom prst="roundRect">
+                      <a:avLst>
+                        <a:gd name="adj" fmla="val 8594"/>
+                      </a:avLst>
+                    </a:prstGeom>
+                    <a:solidFill>
+                      <a:srgbClr val="FFFFFF">
+                        <a:shade val="85000"/>
+                      </a:srgbClr>
+                    </a:solidFill>
+                    <a:ln>
+                      <a:noFill/>
+                    </a:ln>
+                    <a:effectLst>
+                      <a:reflection blurRad="12700" stA="38000" endPos="28000" dist="5000" dir="5400000" sy="-100000" algn="bl" rotWithShape="0"/>
+                    </a:effectLst>
+                  </pic:spPr>
+                </pic:pic>
+              </a:graphicData>
+            </a:graphic>
+          </wp:inline>
+        </w:drawing>
+      </w:r>
     </w:p>
     <w:p>
       <w:pPr>
@@ -7469,22 +7760,25 @@
         <w:bidi/>
         <w:jc w:val="both"/>
         <w:rPr>
-          <w:rFonts w:cs="B Nazanin" w:hint="cs"/>
-          <w:sz w:val="36"/>
-          <w:szCs w:val="36"/>
-          <w:rtl/>
-          <w:lang w:bidi="fa-IR"/>
-        </w:rPr>
-      </w:pPr>
-      <w:r>
-        <w:rPr>
-          <w:rFonts w:cs="B Nazanin" w:hint="cs"/>
-          <w:sz w:val="36"/>
-          <w:szCs w:val="36"/>
-          <w:rtl/>
-          <w:lang w:bidi="fa-IR"/>
-        </w:rPr>
-        <w:lastRenderedPageBreak/>
+          <w:rFonts w:cs="B Nazanin"/>
+          <w:b/>
+          <w:bCs/>
+          <w:sz w:val="36"/>
+          <w:szCs w:val="36"/>
+          <w:rtl/>
+          <w:lang w:bidi="fa-IR"/>
+        </w:rPr>
+      </w:pPr>
+      <w:r>
+        <w:rPr>
+          <w:rFonts w:cs="B Nazanin" w:hint="cs"/>
+          <w:b/>
+          <w:bCs/>
+          <w:sz w:val="36"/>
+          <w:szCs w:val="36"/>
+          <w:rtl/>
+          <w:lang w:bidi="fa-IR"/>
+        </w:rPr>
         <w:t xml:space="preserve">لینک دسترسی به پروژه در گیت هاب : </w:t>
       </w:r>
     </w:p>
@@ -7499,7 +7793,7 @@
           <w:lang w:bidi="fa-IR"/>
         </w:rPr>
       </w:pPr>
-      <w:hyperlink r:id="rId14" w:history="1">
+      <w:hyperlink r:id="rId16" w:history="1">
         <w:r>
           <w:rPr>
             <w:rStyle w:val="Hyperlink"/>
@@ -7508,29 +7802,7 @@
             <w:szCs w:val="36"/>
             <w:lang w:bidi="fa-IR"/>
           </w:rPr>
-          <w:t>https://github.com/erfangoodboy/formalM</w:t>
-        </w:r>
-        <w:bookmarkStart w:id="0" w:name="_GoBack"/>
-        <w:bookmarkEnd w:id="0"/>
-        <w:r>
-          <w:rPr>
-            <w:rStyle w:val="Hyperlink"/>
-            <w:rFonts w:cs="B Nazanin"/>
-            <w:sz w:val="36"/>
-            <w:szCs w:val="36"/>
-            <w:lang w:bidi="fa-IR"/>
-          </w:rPr>
-          <w:t>e</w:t>
-        </w:r>
-        <w:r>
-          <w:rPr>
-            <w:rStyle w:val="Hyperlink"/>
-            <w:rFonts w:cs="B Nazanin"/>
-            <w:sz w:val="36"/>
-            <w:szCs w:val="36"/>
-            <w:lang w:bidi="fa-IR"/>
-          </w:rPr>
-          <w:t>thods9901</w:t>
+          <w:t>https://github.com/erfangoodboy/formalMethods9901</w:t>
         </w:r>
       </w:hyperlink>
     </w:p>
@@ -9261,7 +9533,6 @@
   <w:style w:type="character" w:default="1" w:styleId="DefaultParagraphFont">
     <w:name w:val="Default Paragraph Font"/>
     <w:uiPriority w:val="1"/>
-    <w:semiHidden/>
     <w:unhideWhenUsed/>
   </w:style>
   <w:style w:type="table" w:default="1" w:styleId="TableNormal">
@@ -9612,7 +9883,7 @@
 </file>
 
 <file path=customXml/itemProps1.xml><?xml version="1.0" encoding="utf-8"?>
-<ds:datastoreItem xmlns:ds="http://schemas.openxmlformats.org/officeDocument/2006/customXml" ds:itemID="{6A957582-0C01-431A-A2F2-4DF916CE98B9}">
+<ds:datastoreItem xmlns:ds="http://schemas.openxmlformats.org/officeDocument/2006/customXml" ds:itemID="{E89C7624-73D1-4B70-B10A-EC86AF6EAFB5}">
   <ds:schemaRefs>
     <ds:schemaRef ds:uri="http://schemas.openxmlformats.org/officeDocument/2006/bibliography"/>
   </ds:schemaRefs>

</xml_diff>